<commit_message>
Used new domain assumption D9 in requirements for G2
</commit_message>
<xml_diff>
--- a/RASD/Requirements for goals G1,G2.docx
+++ b/RASD/Requirements for goals G1,G2.docx
@@ -383,90 +383,105 @@
         </w:rPr>
         <w:t xml:space="preserve">the </w:t>
       </w:r>
+      <w:r>
+        <w:rPr>
+          <w:sz w:val="32"/>
+          <w:szCs w:val="32"/>
+        </w:rPr>
+        <w:t>help of a map API</w:t>
+      </w:r>
+    </w:p>
+    <w:p>
+      <w:pPr>
+        <w:rPr>
+          <w:sz w:val="32"/>
+          <w:szCs w:val="32"/>
+        </w:rPr>
+      </w:pPr>
+      <w:r>
+        <w:rPr>
+          <w:sz w:val="32"/>
+          <w:szCs w:val="32"/>
+        </w:rPr>
+        <w:t xml:space="preserve">R10: The system should </w:t>
+      </w:r>
+      <w:r>
+        <w:rPr>
+          <w:sz w:val="32"/>
+          <w:szCs w:val="32"/>
+        </w:rPr>
+        <w:t>implement a means to measure the safety of various areas based on reported violations in said areas</w:t>
+      </w:r>
+    </w:p>
+    <w:p>
+      <w:pPr>
+        <w:rPr>
+          <w:sz w:val="32"/>
+          <w:szCs w:val="32"/>
+        </w:rPr>
+      </w:pPr>
+      <w:r>
+        <w:rPr>
+          <w:sz w:val="32"/>
+          <w:szCs w:val="32"/>
+        </w:rPr>
+        <w:t>R11: Incoming reports should be integrated and used to update the safety of areas</w:t>
+      </w:r>
+    </w:p>
+    <w:p>
+      <w:pPr>
+        <w:rPr>
+          <w:sz w:val="32"/>
+          <w:szCs w:val="32"/>
+        </w:rPr>
+      </w:pPr>
+      <w:r>
+        <w:rPr>
+          <w:sz w:val="32"/>
+          <w:szCs w:val="32"/>
+        </w:rPr>
+        <w:t>R12: If accident reports are provided by authorities the system should take that data into account when calculating the safety of a certain area</w:t>
+      </w:r>
+    </w:p>
+    <w:p>
+      <w:pPr>
+        <w:rPr>
+          <w:sz w:val="32"/>
+          <w:szCs w:val="32"/>
+        </w:rPr>
+      </w:pPr>
+    </w:p>
+    <w:p>
+      <w:pPr>
+        <w:rPr>
+          <w:sz w:val="32"/>
+          <w:szCs w:val="32"/>
+        </w:rPr>
+      </w:pPr>
+      <w:r>
+        <w:rPr>
+          <w:sz w:val="32"/>
+          <w:szCs w:val="32"/>
+        </w:rPr>
+        <w:t>D2: User location included in report assumed to be the true unmodified location</w:t>
+      </w:r>
+    </w:p>
+    <w:p>
+      <w:pPr>
+        <w:rPr>
+          <w:sz w:val="32"/>
+          <w:szCs w:val="32"/>
+        </w:rPr>
+      </w:pPr>
+      <w:r>
+        <w:rPr>
+          <w:sz w:val="32"/>
+          <w:szCs w:val="32"/>
+        </w:rPr>
+        <w:t>D9: The communication of accident reports by the municipality is assumed to be proactive</w:t>
+      </w:r>
       <w:bookmarkStart w:id="0" w:name="_GoBack"/>
       <w:bookmarkEnd w:id="0"/>
-      <w:r>
-        <w:rPr>
-          <w:sz w:val="32"/>
-          <w:szCs w:val="32"/>
-        </w:rPr>
-        <w:t>help of a map API</w:t>
-      </w:r>
-    </w:p>
-    <w:p>
-      <w:pPr>
-        <w:rPr>
-          <w:sz w:val="32"/>
-          <w:szCs w:val="32"/>
-        </w:rPr>
-      </w:pPr>
-      <w:r>
-        <w:rPr>
-          <w:sz w:val="32"/>
-          <w:szCs w:val="32"/>
-        </w:rPr>
-        <w:t xml:space="preserve">R10: The system should </w:t>
-      </w:r>
-      <w:r>
-        <w:rPr>
-          <w:sz w:val="32"/>
-          <w:szCs w:val="32"/>
-        </w:rPr>
-        <w:t>implement a means to measure the safety of various areas based on reported violations in said areas</w:t>
-      </w:r>
-    </w:p>
-    <w:p>
-      <w:pPr>
-        <w:rPr>
-          <w:sz w:val="32"/>
-          <w:szCs w:val="32"/>
-        </w:rPr>
-      </w:pPr>
-      <w:r>
-        <w:rPr>
-          <w:sz w:val="32"/>
-          <w:szCs w:val="32"/>
-        </w:rPr>
-        <w:t>R11: Incoming reports should be integrated and used to update the safety of areas</w:t>
-      </w:r>
-    </w:p>
-    <w:p>
-      <w:pPr>
-        <w:rPr>
-          <w:sz w:val="32"/>
-          <w:szCs w:val="32"/>
-        </w:rPr>
-      </w:pPr>
-      <w:r>
-        <w:rPr>
-          <w:sz w:val="32"/>
-          <w:szCs w:val="32"/>
-        </w:rPr>
-        <w:t>R12: If accident reports are provided by authorities the system should take that data into account when calculating the safety of a certain area</w:t>
-      </w:r>
-    </w:p>
-    <w:p>
-      <w:pPr>
-        <w:rPr>
-          <w:sz w:val="32"/>
-          <w:szCs w:val="32"/>
-        </w:rPr>
-      </w:pPr>
-    </w:p>
-    <w:p>
-      <w:pPr>
-        <w:rPr>
-          <w:sz w:val="32"/>
-          <w:szCs w:val="32"/>
-        </w:rPr>
-      </w:pPr>
-      <w:r>
-        <w:rPr>
-          <w:sz w:val="32"/>
-          <w:szCs w:val="32"/>
-        </w:rPr>
-        <w:t>D2: User location included in report assumed to be the true unmodified location</w:t>
-      </w:r>
     </w:p>
     <w:p>
       <w:pPr>
@@ -632,6 +647,7 @@
     <w:lsdException w:name="HTML Sample" w:semiHidden="1" w:unhideWhenUsed="1"/>
     <w:lsdException w:name="HTML Typewriter" w:semiHidden="1" w:unhideWhenUsed="1"/>
     <w:lsdException w:name="HTML Variable" w:semiHidden="1" w:unhideWhenUsed="1"/>
+    <w:lsdException w:name="Normal Table" w:semiHidden="1" w:unhideWhenUsed="1"/>
     <w:lsdException w:name="annotation subject" w:semiHidden="1" w:unhideWhenUsed="1"/>
     <w:lsdException w:name="No List" w:semiHidden="1" w:unhideWhenUsed="1"/>
     <w:lsdException w:name="Outline List 1" w:semiHidden="1" w:unhideWhenUsed="1"/>
@@ -676,6 +692,7 @@
     <w:lsdException w:name="Table Professional" w:semiHidden="1" w:unhideWhenUsed="1"/>
     <w:lsdException w:name="Table Subtle 1" w:semiHidden="1" w:unhideWhenUsed="1"/>
     <w:lsdException w:name="Table Subtle 2" w:semiHidden="1" w:unhideWhenUsed="1"/>
+    <w:lsdException w:name="Table Web 1" w:semiHidden="1" w:unhideWhenUsed="1"/>
     <w:lsdException w:name="Table Web 2" w:semiHidden="1" w:unhideWhenUsed="1"/>
     <w:lsdException w:name="Table Web 3" w:semiHidden="1" w:unhideWhenUsed="1"/>
     <w:lsdException w:name="Balloon Text" w:semiHidden="1" w:unhideWhenUsed="1"/>

</xml_diff>

<commit_message>
EDIT: added requirement that the system should locate user and 2 non functional requirements for the performance of plate detection
</commit_message>
<xml_diff>
--- a/RASD/Requirements for goals G1,G2.docx
+++ b/RASD/Requirements for goals G1,G2.docx
@@ -166,37 +166,80 @@
           <w:sz w:val="32"/>
           <w:szCs w:val="32"/>
         </w:rPr>
-        <w:t xml:space="preserve"> such as the location and the type of the violation</w:t>
-      </w:r>
-    </w:p>
-    <w:p>
-      <w:pPr>
-        <w:rPr>
-          <w:sz w:val="32"/>
-          <w:szCs w:val="32"/>
-        </w:rPr>
-      </w:pPr>
-      <w:r>
-        <w:rPr>
-          <w:sz w:val="32"/>
-          <w:szCs w:val="32"/>
-        </w:rPr>
-        <w:t>R7: The system should extract the plate numbers from the image taken by the user</w:t>
-      </w:r>
-    </w:p>
-    <w:p>
-      <w:pPr>
-        <w:rPr>
-          <w:sz w:val="32"/>
-          <w:szCs w:val="32"/>
-        </w:rPr>
-      </w:pPr>
-      <w:r>
-        <w:rPr>
-          <w:sz w:val="32"/>
-          <w:szCs w:val="32"/>
-        </w:rPr>
-        <w:t xml:space="preserve">R8: </w:t>
+        <w:t xml:space="preserve"> such as the type of the violation</w:t>
+      </w:r>
+    </w:p>
+    <w:p>
+      <w:pPr>
+        <w:rPr>
+          <w:sz w:val="32"/>
+          <w:szCs w:val="32"/>
+        </w:rPr>
+      </w:pPr>
+      <w:r>
+        <w:rPr>
+          <w:sz w:val="32"/>
+          <w:szCs w:val="32"/>
+        </w:rPr>
+        <w:t>R7: The system should be able to detect the current user location when reporting a violation</w:t>
+      </w:r>
+    </w:p>
+    <w:p>
+      <w:pPr>
+        <w:rPr>
+          <w:sz w:val="32"/>
+          <w:szCs w:val="32"/>
+        </w:rPr>
+      </w:pPr>
+      <w:r>
+        <w:rPr>
+          <w:sz w:val="32"/>
+          <w:szCs w:val="32"/>
+        </w:rPr>
+        <w:t>R</w:t>
+      </w:r>
+      <w:r>
+        <w:rPr>
+          <w:sz w:val="32"/>
+          <w:szCs w:val="32"/>
+        </w:rPr>
+        <w:t>8</w:t>
+      </w:r>
+      <w:r>
+        <w:rPr>
+          <w:sz w:val="32"/>
+          <w:szCs w:val="32"/>
+        </w:rPr>
+        <w:t>: The system should extract the plate numbers from the image taken by the user</w:t>
+      </w:r>
+    </w:p>
+    <w:p>
+      <w:pPr>
+        <w:rPr>
+          <w:sz w:val="32"/>
+          <w:szCs w:val="32"/>
+        </w:rPr>
+      </w:pPr>
+      <w:r>
+        <w:rPr>
+          <w:sz w:val="32"/>
+          <w:szCs w:val="32"/>
+        </w:rPr>
+        <w:t>R</w:t>
+      </w:r>
+      <w:r>
+        <w:rPr>
+          <w:sz w:val="32"/>
+          <w:szCs w:val="32"/>
+        </w:rPr>
+        <w:t>9</w:t>
+      </w:r>
+      <w:r>
+        <w:rPr>
+          <w:sz w:val="32"/>
+          <w:szCs w:val="32"/>
+        </w:rPr>
+        <w:t xml:space="preserve">: </w:t>
       </w:r>
       <w:r>
         <w:rPr>
@@ -226,6 +269,79 @@
           <w:sz w:val="32"/>
           <w:szCs w:val="32"/>
         </w:rPr>
+        <w:t>NFR1: The detection of plate number must be done in less tha</w:t>
+      </w:r>
+      <w:r>
+        <w:rPr>
+          <w:sz w:val="32"/>
+          <w:szCs w:val="32"/>
+        </w:rPr>
+        <w:t>n</w:t>
+      </w:r>
+      <w:r>
+        <w:rPr>
+          <w:sz w:val="32"/>
+          <w:szCs w:val="32"/>
+        </w:rPr>
+        <w:t xml:space="preserve"> </w:t>
+      </w:r>
+      <w:r>
+        <w:rPr>
+          <w:sz w:val="32"/>
+          <w:szCs w:val="32"/>
+        </w:rPr>
+        <w:t>1</w:t>
+      </w:r>
+      <w:r>
+        <w:rPr>
+          <w:sz w:val="32"/>
+          <w:szCs w:val="32"/>
+        </w:rPr>
+        <w:t xml:space="preserve"> second</w:t>
+      </w:r>
+    </w:p>
+    <w:p>
+      <w:pPr>
+        <w:rPr>
+          <w:sz w:val="32"/>
+          <w:szCs w:val="32"/>
+        </w:rPr>
+      </w:pPr>
+      <w:r>
+        <w:rPr>
+          <w:sz w:val="32"/>
+          <w:szCs w:val="32"/>
+        </w:rPr>
+        <w:t>NFR2: The dete</w:t>
+      </w:r>
+      <w:r>
+        <w:rPr>
+          <w:sz w:val="32"/>
+          <w:szCs w:val="32"/>
+        </w:rPr>
+        <w:t>cted plate number is accurate 99% of the time</w:t>
+      </w:r>
+    </w:p>
+    <w:p>
+      <w:pPr>
+        <w:rPr>
+          <w:sz w:val="32"/>
+          <w:szCs w:val="32"/>
+        </w:rPr>
+      </w:pPr>
+    </w:p>
+    <w:p>
+      <w:pPr>
+        <w:rPr>
+          <w:sz w:val="32"/>
+          <w:szCs w:val="32"/>
+        </w:rPr>
+      </w:pPr>
+      <w:r>
+        <w:rPr>
+          <w:sz w:val="32"/>
+          <w:szCs w:val="32"/>
+        </w:rPr>
         <w:t>D1: User provided image of traffic violations is not tampered with physically</w:t>
       </w:r>
     </w:p>
@@ -301,6 +417,7 @@
           <w:sz w:val="32"/>
           <w:szCs w:val="32"/>
         </w:rPr>
+        <w:lastRenderedPageBreak/>
         <w:t>D7: Plate number of violating vehicle is readable and clearly visible in images included in the report</w:t>
       </w:r>
     </w:p>
@@ -333,6 +450,16 @@
         </w:rPr>
         <w:t>C2: Image resolution/quality/size taken by users is at least X</w:t>
       </w:r>
+    </w:p>
+    <w:p>
+      <w:pPr>
+        <w:rPr>
+          <w:sz w:val="32"/>
+          <w:szCs w:val="32"/>
+        </w:rPr>
+      </w:pPr>
+      <w:bookmarkStart w:id="0" w:name="_GoBack"/>
+      <w:bookmarkEnd w:id="0"/>
     </w:p>
     <w:p>
       <w:pPr>
@@ -350,7 +477,6 @@
           <w:sz w:val="32"/>
           <w:szCs w:val="32"/>
         </w:rPr>
-        <w:lastRenderedPageBreak/>
         <w:t xml:space="preserve">G2: Users should be able to access information regarding the safety of different areas </w:t>
       </w:r>
     </w:p>
@@ -374,7 +500,21 @@
           <w:sz w:val="32"/>
           <w:szCs w:val="32"/>
         </w:rPr>
-        <w:t xml:space="preserve">R9: Registered users should be allowed to view a representation of the safety of selected areas possibly with </w:t>
+        <w:t>R</w:t>
+      </w:r>
+      <w:r>
+        <w:rPr>
+          <w:sz w:val="32"/>
+          <w:szCs w:val="32"/>
+        </w:rPr>
+        <w:t>10</w:t>
+      </w:r>
+      <w:r>
+        <w:rPr>
+          <w:sz w:val="32"/>
+          <w:szCs w:val="32"/>
+        </w:rPr>
+        <w:t xml:space="preserve">: Registered users should be allowed to view a representation of the safety of selected areas possibly with </w:t>
       </w:r>
       <w:r>
         <w:rPr>
@@ -403,7 +543,21 @@
           <w:sz w:val="32"/>
           <w:szCs w:val="32"/>
         </w:rPr>
-        <w:t xml:space="preserve">R10: The system should </w:t>
+        <w:t>R1</w:t>
+      </w:r>
+      <w:r>
+        <w:rPr>
+          <w:sz w:val="32"/>
+          <w:szCs w:val="32"/>
+        </w:rPr>
+        <w:t>1</w:t>
+      </w:r>
+      <w:r>
+        <w:rPr>
+          <w:sz w:val="32"/>
+          <w:szCs w:val="32"/>
+        </w:rPr>
+        <w:t xml:space="preserve">: The system should </w:t>
       </w:r>
       <w:r>
         <w:rPr>
@@ -425,22 +579,50 @@
           <w:sz w:val="32"/>
           <w:szCs w:val="32"/>
         </w:rPr>
-        <w:t>R11: Incoming reports should be integrated and used to update the safety of areas</w:t>
-      </w:r>
-    </w:p>
-    <w:p>
-      <w:pPr>
-        <w:rPr>
-          <w:sz w:val="32"/>
-          <w:szCs w:val="32"/>
-        </w:rPr>
-      </w:pPr>
-      <w:r>
-        <w:rPr>
-          <w:sz w:val="32"/>
-          <w:szCs w:val="32"/>
-        </w:rPr>
-        <w:t>R12: If accident reports are provided by authorities the system should take that data into account when calculating the safety of a certain area</w:t>
+        <w:t>R1</w:t>
+      </w:r>
+      <w:r>
+        <w:rPr>
+          <w:sz w:val="32"/>
+          <w:szCs w:val="32"/>
+        </w:rPr>
+        <w:t>2</w:t>
+      </w:r>
+      <w:r>
+        <w:rPr>
+          <w:sz w:val="32"/>
+          <w:szCs w:val="32"/>
+        </w:rPr>
+        <w:t>: Incoming reports should be integrated and used to update the safety of areas</w:t>
+      </w:r>
+    </w:p>
+    <w:p>
+      <w:pPr>
+        <w:rPr>
+          <w:sz w:val="32"/>
+          <w:szCs w:val="32"/>
+        </w:rPr>
+      </w:pPr>
+      <w:r>
+        <w:rPr>
+          <w:sz w:val="32"/>
+          <w:szCs w:val="32"/>
+        </w:rPr>
+        <w:t>R1</w:t>
+      </w:r>
+      <w:r>
+        <w:rPr>
+          <w:sz w:val="32"/>
+          <w:szCs w:val="32"/>
+        </w:rPr>
+        <w:t>3</w:t>
+      </w:r>
+      <w:r>
+        <w:rPr>
+          <w:sz w:val="32"/>
+          <w:szCs w:val="32"/>
+        </w:rPr>
+        <w:t>: If accident reports are provided by authorities the system should take that data into account when calculating the safety of a certain area</w:t>
       </w:r>
     </w:p>
     <w:p>
@@ -480,8 +662,6 @@
         </w:rPr>
         <w:t>D9: The communication of accident reports by the municipality is assumed to be proactive</w:t>
       </w:r>
-      <w:bookmarkStart w:id="0" w:name="_GoBack"/>
-      <w:bookmarkEnd w:id="0"/>
     </w:p>
     <w:p>
       <w:pPr>

</xml_diff>